<commit_message>
casos de prueba y bugs OK
</commit_message>
<xml_diff>
--- a/docs/docsEditables/Casos de Prueba.docx
+++ b/docs/docsEditables/Casos de Prueba.docx
@@ -112,10 +112,7 @@
     <w:p/>
     <w:p>
       <w:r>
-        <w:t xml:space="preserve">ID: </w:t>
-      </w:r>
-      <w:r>
-        <w:t>2</w:t>
+        <w:t>ID: 2</w:t>
       </w:r>
     </w:p>
     <w:p>
@@ -125,19 +122,13 @@
         </w:rPr>
       </w:pPr>
       <w:r>
-        <w:t>Nombre: Prueba vista</w:t>
-      </w:r>
-      <w:r>
-        <w:t xml:space="preserve"> </w:t>
+        <w:t xml:space="preserve">Nombre: Prueba vista </w:t>
       </w:r>
       <w:r>
         <w:t>validación</w:t>
       </w:r>
       <w:r>
-        <w:t xml:space="preserve"> </w:t>
-      </w:r>
-      <w:r>
-        <w:t>Login</w:t>
+        <w:t xml:space="preserve"> Login</w:t>
       </w:r>
     </w:p>
     <w:p>
@@ -182,10 +173,7 @@
     <w:p/>
     <w:p>
       <w:r>
-        <w:t xml:space="preserve">ID: </w:t>
-      </w:r>
-      <w:r>
-        <w:t>3</w:t>
+        <w:t>ID: 3</w:t>
       </w:r>
     </w:p>
     <w:p>
@@ -195,39 +183,12 @@
         </w:rPr>
       </w:pPr>
       <w:r>
-        <w:t xml:space="preserve">Nombre: Prueba vista </w:t>
-      </w:r>
-      <w:r>
-        <w:t>validación</w:t>
-      </w:r>
-      <w:r>
-        <w:t xml:space="preserve"> </w:t>
-      </w:r>
-      <w:r>
-        <w:t>register</w:t>
-      </w:r>
-    </w:p>
-    <w:p>
-      <w:r>
-        <w:t>Descripción</w:t>
-      </w:r>
-      <w:r>
-        <w:t xml:space="preserve">: El usuario </w:t>
-      </w:r>
-      <w:r>
-        <w:t>podrá</w:t>
-      </w:r>
-      <w:r>
-        <w:t xml:space="preserve"> </w:t>
-      </w:r>
-      <w:r>
-        <w:t>registrarse ingresando los datos de su cedula, email, nombre, apellido y su respective contraseña</w:t>
-      </w:r>
-      <w:r>
-        <w:t xml:space="preserve">, donde ambos campos </w:t>
-      </w:r>
-      <w:r>
-        <w:t>almacenarse en la base de datos.</w:t>
+        <w:t>Nombre: Prueba vista validación register</w:t>
+      </w:r>
+    </w:p>
+    <w:p>
+      <w:r>
+        <w:t>Descripción: El usuario podrá registrarse ingresando los datos de su cedula, email, nombre, apellido y su respective contraseña, donde ambos campos almacenarse en la base de datos.</w:t>
       </w:r>
     </w:p>
     <w:p>
@@ -406,10 +367,7 @@
       </w:r>
       <w:proofErr w:type="spellEnd"/>
       <w:r>
-        <w:t xml:space="preserve"> </w:t>
-      </w:r>
-      <w:r>
-        <w:t>y listado</w:t>
+        <w:t xml:space="preserve"> y listado</w:t>
       </w:r>
     </w:p>
     <w:p>
@@ -417,10 +375,7 @@
         <w:t xml:space="preserve">Descripción: El </w:t>
       </w:r>
       <w:r>
-        <w:t xml:space="preserve">administrador podrá hacer un </w:t>
-      </w:r>
-      <w:r>
-        <w:t>seguimiento de los casos generados mediante los formularios a los que el usuario accede, además de poder listarlos para obtener una vista mejor de los casos , el área asignada y la fase en la que se encuentra</w:t>
+        <w:t>administrador podrá hacer un seguimiento de los casos generados mediante los formularios a los que el usuario accede, además de poder listarlos para obtener una vista mejor de los casos , el área asignada y la fase en la que se encuentra</w:t>
       </w:r>
     </w:p>
     <w:p>
@@ -433,10 +388,7 @@
         <w:t xml:space="preserve">Resultados actuales: se evidencio la funcionalidad </w:t>
       </w:r>
       <w:r>
-        <w:t xml:space="preserve">de listar </w:t>
-      </w:r>
-      <w:r>
-        <w:t>y de crear el seguimiento al respectivo ticket/caso creado por el usuario</w:t>
+        <w:t>de listar y de crear el seguimiento al respectivo ticket/caso creado por el usuario</w:t>
       </w:r>
     </w:p>
     <w:p/>
@@ -509,6 +461,107 @@
       <w:proofErr w:type="spellEnd"/>
       <w:r>
         <w:t xml:space="preserve"> a los casos según la experiencia del usuario después de que el ticket haya sido concluido </w:t>
+      </w:r>
+    </w:p>
+    <w:p>
+      <w:r>
+        <w:lastRenderedPageBreak/>
+        <w:t xml:space="preserve">ID: </w:t>
+      </w:r>
+      <w:r>
+        <w:t>8</w:t>
+      </w:r>
+    </w:p>
+    <w:p>
+      <w:pPr>
+        <w:rPr>
+          <w:u w:val="single"/>
+        </w:rPr>
+      </w:pPr>
+      <w:r>
+        <w:t xml:space="preserve">Nombre: </w:t>
+      </w:r>
+      <w:r>
+        <w:t>Interfaz de usuario</w:t>
+      </w:r>
+    </w:p>
+    <w:p>
+      <w:r>
+        <w:t>Descripción: E</w:t>
+      </w:r>
+      <w:r>
+        <w:t xml:space="preserve">l sistema le </w:t>
+      </w:r>
+      <w:r>
+        <w:t xml:space="preserve">permite a los diferentes interesados en usar la aplicación en diferentes dispositivos manteniendo la experiencia de usuario con interfaces correctamente implementadas </w:t>
+      </w:r>
+      <w:r>
+        <w:t xml:space="preserve"> </w:t>
+      </w:r>
+    </w:p>
+    <w:p>
+      <w:r>
+        <w:t>Estado: Aprobado</w:t>
+      </w:r>
+    </w:p>
+    <w:p>
+      <w:r>
+        <w:t xml:space="preserve">Resultados actuales: se evidencio la funcionalidad </w:t>
+      </w:r>
+      <w:r>
+        <w:t xml:space="preserve">responsive para diferentes dispositivos correctamente implementada </w:t>
+      </w:r>
+      <w:r>
+        <w:t xml:space="preserve"> </w:t>
+      </w:r>
+    </w:p>
+    <w:p/>
+    <w:p>
+      <w:r>
+        <w:t xml:space="preserve">ID: </w:t>
+      </w:r>
+      <w:r>
+        <w:t>9</w:t>
+      </w:r>
+    </w:p>
+    <w:p>
+      <w:pPr>
+        <w:rPr>
+          <w:u w:val="single"/>
+        </w:rPr>
+      </w:pPr>
+      <w:r>
+        <w:t xml:space="preserve">Nombre: </w:t>
+      </w:r>
+      <w:r>
+        <w:t>Validación de errores de inputs en los formularios</w:t>
+      </w:r>
+    </w:p>
+    <w:p>
+      <w:r>
+        <w:t>Descripción: E</w:t>
+      </w:r>
+      <w:r>
+        <w:t xml:space="preserve">l sistema </w:t>
+      </w:r>
+      <w:r>
+        <w:t xml:space="preserve">valida los datos ingresados en los inputs y se los transmite en la interfaz para que haga su respectiva corrección </w:t>
+      </w:r>
+      <w:r>
+        <w:t xml:space="preserve">  </w:t>
+      </w:r>
+    </w:p>
+    <w:p>
+      <w:r>
+        <w:t>Estado: Aprobado</w:t>
+      </w:r>
+    </w:p>
+    <w:p>
+      <w:r>
+        <w:t xml:space="preserve">Resultados actuales: se evidencio la funcionalidad </w:t>
+      </w:r>
+      <w:r>
+        <w:t xml:space="preserve">de validación de errores la cual transmite el error por medio de la interfaz y la cual en el caso de que haya un error no permite hacer el envío de la información incompleta </w:t>
       </w:r>
     </w:p>
     <w:p/>
@@ -932,7 +985,7 @@
   <w:style w:type="paragraph" w:default="1" w:styleId="Normal">
     <w:name w:val="Normal"/>
     <w:qFormat/>
-    <w:rsid w:val="00202B05"/>
+    <w:rsid w:val="00765DDB"/>
   </w:style>
   <w:style w:type="character" w:default="1" w:styleId="Fuentedeprrafopredeter">
     <w:name w:val="Default Paragraph Font"/>

</xml_diff>